<commit_message>
the system shall-ized the SRS
</commit_message>
<xml_diff>
--- a/docs/deliverable4/Getana_Deliverable_4_SRS.docx
+++ b/docs/deliverable4/Getana_Deliverable_4_SRS.docx
@@ -154,13 +154,14 @@
           <w:docPartGallery w:val="Table of Contents"/>
           <w:docPartUnique w:val="true"/>
         </w:docPartObj>
-        <w:id w:val="1882549699"/>
+        <w:id w:val="1986344719"/>
       </w:sdtPr>
       <w:sdtContent>
         <w:p>
           <w:pPr>
             <w:pStyle w:val="TOCHeading"/>
             <w:spacing w:before="0" w:after="0"/>
+            <w:contextualSpacing/>
             <w:rPr/>
           </w:pPr>
           <w:bookmarkStart w:id="0" w:name="_Toc511306037"/>
@@ -3399,7 +3400,7 @@
                   </pic:nvPicPr>
                   <pic:blipFill>
                     <a:blip r:embed="rId15"/>
-                    <a:srcRect l="0" t="0" r="53097" b="0"/>
+                    <a:srcRect l="0" t="0" r="53103" b="0"/>
                     <a:stretch>
                       <a:fillRect/>
                     </a:stretch>
@@ -18599,7 +18600,6 @@
         <w:contextualSpacing/>
         <w:rPr/>
       </w:pPr>
-      <w:bookmarkStart w:id="31" w:name="_Toc511306057"/>
       <w:r>
         <w:rPr>
           <w:rFonts w:cs="Times New Roman" w:ascii="Times New Roman" w:hAnsi="Times New Roman"/>
@@ -18822,8 +18822,8 @@
         <w:tab/>
         <w:t xml:space="preserve">  loss of confidentiality or integrity</w:t>
       </w:r>
-      <w:bookmarkStart w:id="32" w:name="_GoBack"/>
-      <w:bookmarkEnd w:id="32"/>
+      <w:bookmarkStart w:id="31" w:name="_GoBack"/>
+      <w:bookmarkEnd w:id="31"/>
       <w:r>
         <w:rPr>
           <w:b w:val="false"/>
@@ -18916,12 +18916,12 @@
         <w:pStyle w:val="Heading2"/>
         <w:rPr/>
       </w:pPr>
-      <w:bookmarkStart w:id="33" w:name="_Toc511306057"/>
+      <w:bookmarkStart w:id="32" w:name="_Toc511306057"/>
       <w:r>
         <w:rPr/>
         <w:t>3.3 Design constraints</w:t>
       </w:r>
-      <w:bookmarkEnd w:id="33"/>
+      <w:bookmarkEnd w:id="32"/>
     </w:p>
     <w:p>
       <w:pPr>
@@ -19069,17 +19069,28 @@
         <w:spacing w:lineRule="auto" w:line="240" w:before="0" w:after="0"/>
         <w:ind w:left="2880" w:right="0" w:hanging="360"/>
         <w:contextualSpacing/>
-        <w:rPr>
-          <w:rFonts w:ascii="Times New Roman" w:hAnsi="Times New Roman" w:eastAsia="Times New Roman" w:cs="Times New Roman"/>
-          <w:color w:val="000000"/>
-        </w:rPr>
-      </w:pPr>
-      <w:r>
-        <w:rPr>
-          <w:rFonts w:eastAsia="Times New Roman" w:cs="Times New Roman" w:ascii="Times New Roman" w:hAnsi="Times New Roman"/>
-          <w:color w:val="000000"/>
-        </w:rPr>
-        <w:t>The app will take up no more than 100 megabytes of storage.</w:t>
+        <w:rPr/>
+      </w:pPr>
+      <w:r>
+        <w:rPr>
+          <w:rFonts w:eastAsia="Times New Roman" w:cs="Times New Roman" w:ascii="Times New Roman" w:hAnsi="Times New Roman"/>
+          <w:color w:val="000000"/>
+        </w:rPr>
+        <w:t xml:space="preserve">The app </w:t>
+      </w:r>
+      <w:r>
+        <w:rPr>
+          <w:rFonts w:eastAsia="Times New Roman" w:cs="Times New Roman" w:ascii="Times New Roman" w:hAnsi="Times New Roman"/>
+          <w:color w:val="000000"/>
+        </w:rPr>
+        <w:t>shall</w:t>
+      </w:r>
+      <w:r>
+        <w:rPr>
+          <w:rFonts w:eastAsia="Times New Roman" w:cs="Times New Roman" w:ascii="Times New Roman" w:hAnsi="Times New Roman"/>
+          <w:color w:val="000000"/>
+        </w:rPr>
+        <w:t xml:space="preserve"> take up no more than 100 megabytes of storage.</w:t>
       </w:r>
     </w:p>
     <w:p>
@@ -19115,17 +19126,28 @@
         <w:spacing w:lineRule="auto" w:line="240" w:before="0" w:after="0"/>
         <w:ind w:left="2880" w:right="0" w:hanging="360"/>
         <w:contextualSpacing/>
-        <w:rPr>
-          <w:rFonts w:ascii="Times New Roman" w:hAnsi="Times New Roman" w:eastAsia="Times New Roman" w:cs="Times New Roman"/>
-          <w:color w:val="000000"/>
-        </w:rPr>
-      </w:pPr>
-      <w:r>
-        <w:rPr>
-          <w:rFonts w:eastAsia="Times New Roman" w:cs="Times New Roman" w:ascii="Times New Roman" w:hAnsi="Times New Roman"/>
-          <w:color w:val="000000"/>
-        </w:rPr>
-        <w:t>The app will consume no more than 100 megabytes of memory.</w:t>
+        <w:rPr/>
+      </w:pPr>
+      <w:r>
+        <w:rPr>
+          <w:rFonts w:eastAsia="Times New Roman" w:cs="Times New Roman" w:ascii="Times New Roman" w:hAnsi="Times New Roman"/>
+          <w:color w:val="000000"/>
+        </w:rPr>
+        <w:t xml:space="preserve">The app </w:t>
+      </w:r>
+      <w:r>
+        <w:rPr>
+          <w:rFonts w:eastAsia="Times New Roman" w:cs="Times New Roman" w:ascii="Times New Roman" w:hAnsi="Times New Roman"/>
+          <w:color w:val="000000"/>
+        </w:rPr>
+        <w:t>shall</w:t>
+      </w:r>
+      <w:r>
+        <w:rPr>
+          <w:rFonts w:eastAsia="Times New Roman" w:cs="Times New Roman" w:ascii="Times New Roman" w:hAnsi="Times New Roman"/>
+          <w:color w:val="000000"/>
+        </w:rPr>
+        <w:t xml:space="preserve"> consume no more than 100 megabytes of memory.</w:t>
       </w:r>
     </w:p>
     <w:p>
@@ -19161,17 +19183,28 @@
         <w:spacing w:lineRule="auto" w:line="240" w:before="0" w:after="0"/>
         <w:ind w:left="2880" w:right="0" w:hanging="360"/>
         <w:contextualSpacing/>
-        <w:rPr>
-          <w:rFonts w:ascii="Times New Roman" w:hAnsi="Times New Roman" w:eastAsia="Times New Roman" w:cs="Times New Roman"/>
-          <w:color w:val="000000"/>
-        </w:rPr>
-      </w:pPr>
-      <w:r>
-        <w:rPr>
-          <w:rFonts w:eastAsia="Times New Roman" w:cs="Times New Roman" w:ascii="Times New Roman" w:hAnsi="Times New Roman"/>
-          <w:color w:val="000000"/>
-        </w:rPr>
-        <w:t>The app will be responsive under mobile processors.</w:t>
+        <w:rPr/>
+      </w:pPr>
+      <w:r>
+        <w:rPr>
+          <w:rFonts w:eastAsia="Times New Roman" w:cs="Times New Roman" w:ascii="Times New Roman" w:hAnsi="Times New Roman"/>
+          <w:color w:val="000000"/>
+        </w:rPr>
+        <w:t xml:space="preserve">The app </w:t>
+      </w:r>
+      <w:r>
+        <w:rPr>
+          <w:rFonts w:eastAsia="Times New Roman" w:cs="Times New Roman" w:ascii="Times New Roman" w:hAnsi="Times New Roman"/>
+          <w:color w:val="000000"/>
+        </w:rPr>
+        <w:t>shall</w:t>
+      </w:r>
+      <w:r>
+        <w:rPr>
+          <w:rFonts w:eastAsia="Times New Roman" w:cs="Times New Roman" w:ascii="Times New Roman" w:hAnsi="Times New Roman"/>
+          <w:color w:val="000000"/>
+        </w:rPr>
+        <w:t xml:space="preserve"> be responsive under mobile processors.</w:t>
       </w:r>
     </w:p>
     <w:p>
@@ -19207,17 +19240,28 @@
         <w:spacing w:lineRule="auto" w:line="240" w:before="0" w:after="0"/>
         <w:ind w:left="2880" w:right="0" w:hanging="360"/>
         <w:contextualSpacing/>
-        <w:rPr>
-          <w:rFonts w:ascii="Times New Roman" w:hAnsi="Times New Roman" w:eastAsia="Times New Roman" w:cs="Times New Roman"/>
-          <w:color w:val="000000"/>
-        </w:rPr>
-      </w:pPr>
-      <w:r>
-        <w:rPr>
-          <w:rFonts w:eastAsia="Times New Roman" w:cs="Times New Roman" w:ascii="Times New Roman" w:hAnsi="Times New Roman"/>
-          <w:color w:val="000000"/>
-        </w:rPr>
-        <w:t>The app’s display will fit within mobile phone screens.</w:t>
+        <w:rPr/>
+      </w:pPr>
+      <w:r>
+        <w:rPr>
+          <w:rFonts w:eastAsia="Times New Roman" w:cs="Times New Roman" w:ascii="Times New Roman" w:hAnsi="Times New Roman"/>
+          <w:color w:val="000000"/>
+        </w:rPr>
+        <w:t xml:space="preserve">The app’s display </w:t>
+      </w:r>
+      <w:r>
+        <w:rPr>
+          <w:rFonts w:eastAsia="Times New Roman" w:cs="Times New Roman" w:ascii="Times New Roman" w:hAnsi="Times New Roman"/>
+          <w:color w:val="000000"/>
+        </w:rPr>
+        <w:t>shall</w:t>
+      </w:r>
+      <w:r>
+        <w:rPr>
+          <w:rFonts w:eastAsia="Times New Roman" w:cs="Times New Roman" w:ascii="Times New Roman" w:hAnsi="Times New Roman"/>
+          <w:color w:val="000000"/>
+        </w:rPr>
+        <w:t xml:space="preserve"> fit within mobile phone screens.</w:t>
       </w:r>
     </w:p>
     <w:p>
@@ -19253,17 +19297,28 @@
         <w:spacing w:lineRule="auto" w:line="240" w:before="0" w:after="0"/>
         <w:ind w:left="2880" w:right="0" w:hanging="360"/>
         <w:contextualSpacing/>
-        <w:rPr>
-          <w:rFonts w:ascii="Times New Roman" w:hAnsi="Times New Roman" w:eastAsia="Times New Roman" w:cs="Times New Roman"/>
-          <w:color w:val="000000"/>
-        </w:rPr>
-      </w:pPr>
-      <w:r>
-        <w:rPr>
-          <w:rFonts w:eastAsia="Times New Roman" w:cs="Times New Roman" w:ascii="Times New Roman" w:hAnsi="Times New Roman"/>
-          <w:color w:val="000000"/>
-        </w:rPr>
-        <w:t>The app must be conservative with processing demands so as not to needlessly drain battery power. Specifically, the app should not utilize GPS functionality except when that functionality is necessary.</w:t>
+        <w:rPr/>
+      </w:pPr>
+      <w:r>
+        <w:rPr>
+          <w:rFonts w:eastAsia="Times New Roman" w:cs="Times New Roman" w:ascii="Times New Roman" w:hAnsi="Times New Roman"/>
+          <w:color w:val="000000"/>
+        </w:rPr>
+        <w:t xml:space="preserve">The app </w:t>
+      </w:r>
+      <w:r>
+        <w:rPr>
+          <w:rFonts w:eastAsia="Times New Roman" w:cs="Times New Roman" w:ascii="Times New Roman" w:hAnsi="Times New Roman"/>
+          <w:color w:val="000000"/>
+        </w:rPr>
+        <w:t>shall</w:t>
+      </w:r>
+      <w:r>
+        <w:rPr>
+          <w:rFonts w:eastAsia="Times New Roman" w:cs="Times New Roman" w:ascii="Times New Roman" w:hAnsi="Times New Roman"/>
+          <w:color w:val="000000"/>
+        </w:rPr>
+        <w:t xml:space="preserve"> be conservative with processing demands so as not to needlessly drain battery power. Specifically, the app should not utilize GPS functionality except when that functionality is necessary.</w:t>
       </w:r>
     </w:p>
     <w:p>
@@ -19306,7 +19361,21 @@
           <w:rFonts w:eastAsia="Times New Roman" w:cs="Times New Roman" w:ascii="Times New Roman" w:hAnsi="Times New Roman"/>
           <w:color w:val="000000"/>
         </w:rPr>
-        <w:t>The app will need to be programmed in Java.</w:t>
+        <w:t xml:space="preserve">The </w:t>
+      </w:r>
+      <w:r>
+        <w:rPr>
+          <w:rFonts w:eastAsia="Times New Roman" w:cs="Times New Roman" w:ascii="Times New Roman" w:hAnsi="Times New Roman"/>
+          <w:color w:val="000000"/>
+        </w:rPr>
+        <w:t>app shall</w:t>
+      </w:r>
+      <w:r>
+        <w:rPr>
+          <w:rFonts w:eastAsia="Times New Roman" w:cs="Times New Roman" w:ascii="Times New Roman" w:hAnsi="Times New Roman"/>
+          <w:color w:val="000000"/>
+        </w:rPr>
+        <w:t xml:space="preserve"> be programmed in Java.</w:t>
       </w:r>
     </w:p>
     <w:p>
@@ -19332,12 +19401,12 @@
         <w:ind w:left="720" w:right="-492" w:hanging="0"/>
         <w:rPr/>
       </w:pPr>
-      <w:bookmarkStart w:id="34" w:name="_Toc511306058"/>
+      <w:bookmarkStart w:id="33" w:name="_Toc511306058"/>
       <w:r>
         <w:rPr/>
         <w:t>3.4 Software system attributes</w:t>
       </w:r>
-      <w:bookmarkEnd w:id="34"/>
+      <w:bookmarkEnd w:id="33"/>
     </w:p>
     <w:p>
       <w:pPr>
@@ -19364,12 +19433,12 @@
         <w:pStyle w:val="Heading3"/>
         <w:rPr/>
       </w:pPr>
-      <w:bookmarkStart w:id="35" w:name="_Toc511306059"/>
+      <w:bookmarkStart w:id="34" w:name="_Toc511306059"/>
       <w:r>
         <w:rPr/>
         <w:t>3.4.1 Security</w:t>
       </w:r>
-      <w:bookmarkEnd w:id="35"/>
+      <w:bookmarkEnd w:id="34"/>
     </w:p>
     <w:p>
       <w:pPr>
@@ -19433,17 +19502,35 @@
         <w:spacing w:lineRule="auto" w:line="240" w:before="0" w:after="0"/>
         <w:ind w:left="2160" w:right="0" w:hanging="360"/>
         <w:contextualSpacing/>
-        <w:rPr>
-          <w:rFonts w:ascii="Times New Roman" w:hAnsi="Times New Roman" w:eastAsia="Times New Roman" w:cs="Times New Roman"/>
-          <w:color w:val="000000"/>
-        </w:rPr>
-      </w:pPr>
-      <w:r>
-        <w:rPr>
-          <w:rFonts w:eastAsia="Times New Roman" w:cs="Times New Roman" w:ascii="Times New Roman" w:hAnsi="Times New Roman"/>
-          <w:color w:val="000000"/>
-        </w:rPr>
-        <w:t>All communications between the app and Google servers will be conducted over HTTPS.</w:t>
+        <w:rPr/>
+      </w:pPr>
+      <w:r>
+        <w:rPr>
+          <w:rFonts w:eastAsia="Times New Roman" w:cs="Times New Roman" w:ascii="Times New Roman" w:hAnsi="Times New Roman"/>
+          <w:color w:val="000000"/>
+        </w:rPr>
+        <w:t>The system shall conduct a</w:t>
+      </w:r>
+      <w:r>
+        <w:rPr>
+          <w:rFonts w:eastAsia="Times New Roman" w:cs="Times New Roman" w:ascii="Times New Roman" w:hAnsi="Times New Roman"/>
+          <w:color w:val="000000"/>
+        </w:rPr>
+        <w:t xml:space="preserve">ll communications </w:t>
+      </w:r>
+      <w:r>
+        <w:rPr>
+          <w:rFonts w:eastAsia="Times New Roman" w:cs="Times New Roman" w:ascii="Times New Roman" w:hAnsi="Times New Roman"/>
+          <w:color w:val="000000"/>
+        </w:rPr>
+        <w:t xml:space="preserve">with </w:t>
+      </w:r>
+      <w:r>
+        <w:rPr>
+          <w:rFonts w:eastAsia="Times New Roman" w:cs="Times New Roman" w:ascii="Times New Roman" w:hAnsi="Times New Roman"/>
+          <w:color w:val="000000"/>
+        </w:rPr>
+        <w:t>Google servers will over HTTPS.</w:t>
       </w:r>
     </w:p>
     <w:p>
@@ -19456,17 +19543,21 @@
         <w:spacing w:lineRule="auto" w:line="240" w:before="0" w:after="0"/>
         <w:ind w:left="2160" w:right="0" w:hanging="360"/>
         <w:contextualSpacing/>
-        <w:rPr>
-          <w:rFonts w:ascii="Times New Roman" w:hAnsi="Times New Roman" w:eastAsia="Times New Roman" w:cs="Times New Roman"/>
-          <w:color w:val="000000"/>
-        </w:rPr>
-      </w:pPr>
-      <w:r>
-        <w:rPr>
-          <w:rFonts w:eastAsia="Times New Roman" w:cs="Times New Roman" w:ascii="Times New Roman" w:hAnsi="Times New Roman"/>
-          <w:color w:val="000000"/>
-        </w:rPr>
-        <w:t>Personally identifiable information will not be stored on the local storage of the mobile device running the app.</w:t>
+        <w:rPr/>
+      </w:pPr>
+      <w:r>
+        <w:rPr>
+          <w:rFonts w:eastAsia="Times New Roman" w:cs="Times New Roman" w:ascii="Times New Roman" w:hAnsi="Times New Roman"/>
+          <w:color w:val="000000"/>
+        </w:rPr>
+        <w:t>The system shall not store p</w:t>
+      </w:r>
+      <w:r>
+        <w:rPr>
+          <w:rFonts w:eastAsia="Times New Roman" w:cs="Times New Roman" w:ascii="Times New Roman" w:hAnsi="Times New Roman"/>
+          <w:color w:val="000000"/>
+        </w:rPr>
+        <w:t>ersonally identifiable information on the local storage of the mobile device running the app.</w:t>
       </w:r>
     </w:p>
     <w:p>
@@ -19479,17 +19570,21 @@
         <w:spacing w:lineRule="auto" w:line="240" w:before="0" w:after="0"/>
         <w:ind w:left="2160" w:right="0" w:hanging="360"/>
         <w:contextualSpacing/>
-        <w:rPr>
-          <w:rFonts w:ascii="Times New Roman" w:hAnsi="Times New Roman" w:eastAsia="Times New Roman" w:cs="Times New Roman"/>
-          <w:color w:val="000000"/>
-        </w:rPr>
-      </w:pPr>
-      <w:r>
-        <w:rPr>
-          <w:rFonts w:eastAsia="Times New Roman" w:cs="Times New Roman" w:ascii="Times New Roman" w:hAnsi="Times New Roman"/>
-          <w:color w:val="000000"/>
-        </w:rPr>
-        <w:t>A privacy policy will be presented to users on first run to inform them that their GPS location will be used by the app.</w:t>
+        <w:rPr/>
+      </w:pPr>
+      <w:r>
+        <w:rPr>
+          <w:rFonts w:eastAsia="Times New Roman" w:cs="Times New Roman" w:ascii="Times New Roman" w:hAnsi="Times New Roman"/>
+          <w:color w:val="000000"/>
+        </w:rPr>
+        <w:t>The system shall present a</w:t>
+      </w:r>
+      <w:r>
+        <w:rPr>
+          <w:rFonts w:eastAsia="Times New Roman" w:cs="Times New Roman" w:ascii="Times New Roman" w:hAnsi="Times New Roman"/>
+          <w:color w:val="000000"/>
+        </w:rPr>
+        <w:t xml:space="preserve"> privacy policy to users on first run to inform them that their GPS location will be used by the app.</w:t>
       </w:r>
     </w:p>
     <w:p>
@@ -19502,17 +19597,21 @@
         <w:spacing w:lineRule="auto" w:line="240" w:before="0" w:after="0"/>
         <w:ind w:left="2160" w:right="0" w:hanging="360"/>
         <w:contextualSpacing/>
-        <w:rPr>
-          <w:rFonts w:ascii="Times New Roman" w:hAnsi="Times New Roman" w:eastAsia="Times New Roman" w:cs="Times New Roman"/>
-          <w:color w:val="000000"/>
-        </w:rPr>
-      </w:pPr>
-      <w:r>
-        <w:rPr>
-          <w:rFonts w:eastAsia="Times New Roman" w:cs="Times New Roman" w:ascii="Times New Roman" w:hAnsi="Times New Roman"/>
-          <w:color w:val="000000"/>
-        </w:rPr>
-        <w:t>Scheduling data must be stored only on the mobile device.</w:t>
+        <w:rPr/>
+      </w:pPr>
+      <w:r>
+        <w:rPr>
+          <w:rFonts w:eastAsia="Times New Roman" w:cs="Times New Roman" w:ascii="Times New Roman" w:hAnsi="Times New Roman"/>
+          <w:color w:val="000000"/>
+        </w:rPr>
+        <w:t>The system shall store s</w:t>
+      </w:r>
+      <w:r>
+        <w:rPr>
+          <w:rFonts w:eastAsia="Times New Roman" w:cs="Times New Roman" w:ascii="Times New Roman" w:hAnsi="Times New Roman"/>
+          <w:color w:val="000000"/>
+        </w:rPr>
+        <w:t>cheduling data only on the mobile device.</w:t>
       </w:r>
     </w:p>
     <w:p>
@@ -19525,17 +19624,21 @@
         <w:spacing w:lineRule="auto" w:line="240" w:before="0" w:after="0"/>
         <w:ind w:left="2160" w:right="0" w:hanging="360"/>
         <w:contextualSpacing/>
-        <w:rPr>
-          <w:rFonts w:ascii="Times New Roman" w:hAnsi="Times New Roman" w:eastAsia="Times New Roman" w:cs="Times New Roman"/>
-          <w:color w:val="000000"/>
-        </w:rPr>
-      </w:pPr>
-      <w:r>
-        <w:rPr>
-          <w:rFonts w:eastAsia="Times New Roman" w:cs="Times New Roman" w:ascii="Times New Roman" w:hAnsi="Times New Roman"/>
-          <w:color w:val="000000"/>
-        </w:rPr>
-        <w:t>Non-exported scheduling data must be stored in a secure manner such that other applications are unable to retrieve the data.</w:t>
+        <w:rPr/>
+      </w:pPr>
+      <w:r>
+        <w:rPr>
+          <w:rFonts w:eastAsia="Times New Roman" w:cs="Times New Roman" w:ascii="Times New Roman" w:hAnsi="Times New Roman"/>
+          <w:color w:val="000000"/>
+        </w:rPr>
+        <w:t>The system shall store n</w:t>
+      </w:r>
+      <w:r>
+        <w:rPr>
+          <w:rFonts w:eastAsia="Times New Roman" w:cs="Times New Roman" w:ascii="Times New Roman" w:hAnsi="Times New Roman"/>
+          <w:color w:val="000000"/>
+        </w:rPr>
+        <w:t>on-exported scheduling data in a secure manner such that other applications are unable to retrieve the data.</w:t>
       </w:r>
     </w:p>
     <w:p>
@@ -19577,12 +19680,12 @@
         <w:pStyle w:val="Heading3"/>
         <w:rPr/>
       </w:pPr>
-      <w:bookmarkStart w:id="36" w:name="_Toc511306060"/>
+      <w:bookmarkStart w:id="35" w:name="_Toc511306060"/>
       <w:r>
         <w:rPr/>
         <w:t>3.4.2 Portability</w:t>
       </w:r>
-      <w:bookmarkEnd w:id="36"/>
+      <w:bookmarkEnd w:id="35"/>
     </w:p>
     <w:p>
       <w:pPr>
@@ -19653,7 +19756,21 @@
           <w:rFonts w:eastAsia="Times New Roman" w:cs="Times New Roman" w:ascii="Times New Roman" w:hAnsi="Times New Roman"/>
           <w:color w:val="000000"/>
         </w:rPr>
-        <w:t>The app must work on Android version &gt;= 4.0.3</w:t>
+        <w:t>T</w:t>
+      </w:r>
+      <w:r>
+        <w:rPr>
+          <w:rFonts w:eastAsia="Times New Roman" w:cs="Times New Roman" w:ascii="Times New Roman" w:hAnsi="Times New Roman"/>
+          <w:color w:val="000000"/>
+        </w:rPr>
+        <w:t>he system shall</w:t>
+      </w:r>
+      <w:r>
+        <w:rPr>
+          <w:rFonts w:eastAsia="Times New Roman" w:cs="Times New Roman" w:ascii="Times New Roman" w:hAnsi="Times New Roman"/>
+          <w:color w:val="000000"/>
+        </w:rPr>
+        <w:t xml:space="preserve"> work on Android version &gt;= 4.0.3</w:t>
       </w:r>
     </w:p>
     <w:p>
@@ -19665,17 +19782,29 @@
         </w:numPr>
         <w:spacing w:lineRule="auto" w:line="240" w:before="0" w:after="0"/>
         <w:ind w:left="2160" w:right="0" w:hanging="360"/>
-        <w:rPr>
-          <w:rFonts w:ascii="Times New Roman" w:hAnsi="Times New Roman" w:eastAsia="Times New Roman" w:cs="Times New Roman"/>
-          <w:color w:val="000000"/>
-        </w:rPr>
-      </w:pPr>
-      <w:r>
-        <w:rPr>
-          <w:rFonts w:eastAsia="Times New Roman" w:cs="Times New Roman" w:ascii="Times New Roman" w:hAnsi="Times New Roman"/>
-          <w:color w:val="000000"/>
-        </w:rPr>
-        <w:t>The app must be programmed in Java</w:t>
+        <w:contextualSpacing/>
+        <w:rPr/>
+      </w:pPr>
+      <w:r>
+        <w:rPr>
+          <w:rFonts w:eastAsia="Times New Roman" w:cs="Times New Roman" w:ascii="Times New Roman" w:hAnsi="Times New Roman"/>
+          <w:color w:val="000000"/>
+        </w:rPr>
+        <w:t xml:space="preserve">The </w:t>
+      </w:r>
+      <w:r>
+        <w:rPr>
+          <w:rFonts w:eastAsia="Times New Roman" w:cs="Times New Roman" w:ascii="Times New Roman" w:hAnsi="Times New Roman"/>
+          <w:color w:val="000000"/>
+        </w:rPr>
+        <w:t>system shall</w:t>
+      </w:r>
+      <w:r>
+        <w:rPr>
+          <w:rFonts w:eastAsia="Times New Roman" w:cs="Times New Roman" w:ascii="Times New Roman" w:hAnsi="Times New Roman"/>
+          <w:color w:val="000000"/>
+        </w:rPr>
+        <w:t xml:space="preserve"> must be programmed in Java</w:t>
       </w:r>
     </w:p>
     <w:p>
@@ -19695,7 +19824,21 @@
           <w:rFonts w:eastAsia="Times New Roman" w:cs="Times New Roman" w:ascii="Times New Roman" w:hAnsi="Times New Roman"/>
           <w:color w:val="000000"/>
         </w:rPr>
-        <w:t>The app must support use of all Unicode characters.</w:t>
+        <w:t xml:space="preserve">The </w:t>
+      </w:r>
+      <w:r>
+        <w:rPr>
+          <w:rFonts w:eastAsia="Times New Roman" w:cs="Times New Roman" w:ascii="Times New Roman" w:hAnsi="Times New Roman"/>
+          <w:color w:val="000000"/>
+        </w:rPr>
+        <w:t>system shall</w:t>
+      </w:r>
+      <w:r>
+        <w:rPr>
+          <w:rFonts w:eastAsia="Times New Roman" w:cs="Times New Roman" w:ascii="Times New Roman" w:hAnsi="Times New Roman"/>
+          <w:color w:val="000000"/>
+        </w:rPr>
+        <w:t xml:space="preserve"> support use of all Unicode characters.</w:t>
       </w:r>
     </w:p>
     <w:sectPr>
@@ -19800,13 +19943,7 @@
       <w:rPr>
         <w:rFonts w:eastAsia="Times New Roman" w:cs="Times New Roman" w:ascii="Times New Roman" w:hAnsi="Times New Roman"/>
       </w:rPr>
-      <w:t>1</w:t>
-    </w:r>
-    <w:r>
-      <w:rPr>
-        <w:rFonts w:eastAsia="Times New Roman" w:cs="Times New Roman" w:ascii="Times New Roman" w:hAnsi="Times New Roman"/>
-      </w:rPr>
-      <w:t>7</w:t>
+      <w:t>28</w:t>
     </w:r>
     <w:r>
       <w:rPr>
@@ -22383,7 +22520,7 @@
       <w:jc w:val="left"/>
     </w:pPr>
     <w:rPr>
-      <w:rFonts w:eastAsia="Nunito" w:ascii="Nunito" w:hAnsi="Nunito" w:cs="Nunito"/>
+      <w:rFonts w:ascii="Nunito" w:hAnsi="Nunito" w:eastAsia="Nunito" w:cs="Nunito"/>
       <w:color w:val="424242"/>
       <w:kern w:val="0"/>
       <w:sz w:val="22"/>
@@ -28205,6 +28342,1148 @@
   </w:style>
   <w:style w:type="character" w:styleId="ListLabel734">
     <w:name w:val="ListLabel 734"/>
+    <w:qFormat/>
+    <w:rPr>
+      <w:rFonts w:eastAsia="Nunito"/>
+    </w:rPr>
+  </w:style>
+  <w:style w:type="character" w:styleId="ListLabel735">
+    <w:name w:val="ListLabel 735"/>
+    <w:qFormat/>
+    <w:rPr>
+      <w:rFonts w:ascii="Times New Roman" w:hAnsi="Times New Roman" w:cs="Symbol"/>
+      <w:u w:val="none"/>
+    </w:rPr>
+  </w:style>
+  <w:style w:type="character" w:styleId="ListLabel736">
+    <w:name w:val="ListLabel 736"/>
+    <w:qFormat/>
+    <w:rPr>
+      <w:rFonts w:cs="Wingdings"/>
+      <w:u w:val="none"/>
+    </w:rPr>
+  </w:style>
+  <w:style w:type="character" w:styleId="ListLabel737">
+    <w:name w:val="ListLabel 737"/>
+    <w:qFormat/>
+    <w:rPr>
+      <w:rFonts w:cs="OpenSymbol"/>
+      <w:u w:val="none"/>
+    </w:rPr>
+  </w:style>
+  <w:style w:type="character" w:styleId="ListLabel738">
+    <w:name w:val="ListLabel 738"/>
+    <w:qFormat/>
+    <w:rPr>
+      <w:rFonts w:cs="Wingdings"/>
+      <w:u w:val="none"/>
+    </w:rPr>
+  </w:style>
+  <w:style w:type="character" w:styleId="ListLabel739">
+    <w:name w:val="ListLabel 739"/>
+    <w:qFormat/>
+    <w:rPr>
+      <w:rFonts w:cs="Wingdings"/>
+      <w:u w:val="none"/>
+    </w:rPr>
+  </w:style>
+  <w:style w:type="character" w:styleId="ListLabel740">
+    <w:name w:val="ListLabel 740"/>
+    <w:qFormat/>
+    <w:rPr>
+      <w:rFonts w:cs="OpenSymbol"/>
+      <w:u w:val="none"/>
+    </w:rPr>
+  </w:style>
+  <w:style w:type="character" w:styleId="ListLabel741">
+    <w:name w:val="ListLabel 741"/>
+    <w:qFormat/>
+    <w:rPr>
+      <w:rFonts w:cs="Wingdings"/>
+      <w:u w:val="none"/>
+    </w:rPr>
+  </w:style>
+  <w:style w:type="character" w:styleId="ListLabel742">
+    <w:name w:val="ListLabel 742"/>
+    <w:qFormat/>
+    <w:rPr>
+      <w:rFonts w:cs="Wingdings"/>
+      <w:u w:val="none"/>
+    </w:rPr>
+  </w:style>
+  <w:style w:type="character" w:styleId="ListLabel743">
+    <w:name w:val="ListLabel 743"/>
+    <w:qFormat/>
+    <w:rPr>
+      <w:rFonts w:cs="OpenSymbol"/>
+      <w:u w:val="none"/>
+    </w:rPr>
+  </w:style>
+  <w:style w:type="character" w:styleId="ListLabel744">
+    <w:name w:val="ListLabel 744"/>
+    <w:qFormat/>
+    <w:rPr>
+      <w:rFonts w:ascii="Times New Roman" w:hAnsi="Times New Roman" w:cs="Symbol"/>
+      <w:u w:val="none"/>
+    </w:rPr>
+  </w:style>
+  <w:style w:type="character" w:styleId="ListLabel745">
+    <w:name w:val="ListLabel 745"/>
+    <w:qFormat/>
+    <w:rPr>
+      <w:rFonts w:cs="Wingdings"/>
+      <w:u w:val="none"/>
+    </w:rPr>
+  </w:style>
+  <w:style w:type="character" w:styleId="ListLabel746">
+    <w:name w:val="ListLabel 746"/>
+    <w:qFormat/>
+    <w:rPr>
+      <w:rFonts w:cs="OpenSymbol"/>
+      <w:u w:val="none"/>
+    </w:rPr>
+  </w:style>
+  <w:style w:type="character" w:styleId="ListLabel747">
+    <w:name w:val="ListLabel 747"/>
+    <w:qFormat/>
+    <w:rPr>
+      <w:rFonts w:cs="Wingdings"/>
+      <w:u w:val="none"/>
+    </w:rPr>
+  </w:style>
+  <w:style w:type="character" w:styleId="ListLabel748">
+    <w:name w:val="ListLabel 748"/>
+    <w:qFormat/>
+    <w:rPr>
+      <w:rFonts w:cs="Wingdings"/>
+      <w:u w:val="none"/>
+    </w:rPr>
+  </w:style>
+  <w:style w:type="character" w:styleId="ListLabel749">
+    <w:name w:val="ListLabel 749"/>
+    <w:qFormat/>
+    <w:rPr>
+      <w:rFonts w:cs="OpenSymbol"/>
+      <w:u w:val="none"/>
+    </w:rPr>
+  </w:style>
+  <w:style w:type="character" w:styleId="ListLabel750">
+    <w:name w:val="ListLabel 750"/>
+    <w:qFormat/>
+    <w:rPr>
+      <w:rFonts w:cs="Wingdings"/>
+      <w:u w:val="none"/>
+    </w:rPr>
+  </w:style>
+  <w:style w:type="character" w:styleId="ListLabel751">
+    <w:name w:val="ListLabel 751"/>
+    <w:qFormat/>
+    <w:rPr>
+      <w:rFonts w:cs="Wingdings"/>
+      <w:u w:val="none"/>
+    </w:rPr>
+  </w:style>
+  <w:style w:type="character" w:styleId="ListLabel752">
+    <w:name w:val="ListLabel 752"/>
+    <w:qFormat/>
+    <w:rPr>
+      <w:rFonts w:cs="OpenSymbol"/>
+      <w:u w:val="none"/>
+    </w:rPr>
+  </w:style>
+  <w:style w:type="character" w:styleId="ListLabel753">
+    <w:name w:val="ListLabel 753"/>
+    <w:qFormat/>
+    <w:rPr>
+      <w:rFonts w:ascii="Times New Roman" w:hAnsi="Times New Roman" w:cs="Symbol"/>
+      <w:u w:val="none"/>
+    </w:rPr>
+  </w:style>
+  <w:style w:type="character" w:styleId="ListLabel754">
+    <w:name w:val="ListLabel 754"/>
+    <w:qFormat/>
+    <w:rPr>
+      <w:rFonts w:cs="Wingdings"/>
+      <w:u w:val="none"/>
+    </w:rPr>
+  </w:style>
+  <w:style w:type="character" w:styleId="ListLabel755">
+    <w:name w:val="ListLabel 755"/>
+    <w:qFormat/>
+    <w:rPr>
+      <w:rFonts w:cs="OpenSymbol"/>
+      <w:u w:val="none"/>
+    </w:rPr>
+  </w:style>
+  <w:style w:type="character" w:styleId="ListLabel756">
+    <w:name w:val="ListLabel 756"/>
+    <w:qFormat/>
+    <w:rPr>
+      <w:rFonts w:cs="Wingdings"/>
+      <w:u w:val="none"/>
+    </w:rPr>
+  </w:style>
+  <w:style w:type="character" w:styleId="ListLabel757">
+    <w:name w:val="ListLabel 757"/>
+    <w:qFormat/>
+    <w:rPr>
+      <w:rFonts w:cs="Wingdings"/>
+      <w:u w:val="none"/>
+    </w:rPr>
+  </w:style>
+  <w:style w:type="character" w:styleId="ListLabel758">
+    <w:name w:val="ListLabel 758"/>
+    <w:qFormat/>
+    <w:rPr>
+      <w:rFonts w:cs="OpenSymbol"/>
+      <w:u w:val="none"/>
+    </w:rPr>
+  </w:style>
+  <w:style w:type="character" w:styleId="ListLabel759">
+    <w:name w:val="ListLabel 759"/>
+    <w:qFormat/>
+    <w:rPr>
+      <w:rFonts w:cs="Wingdings"/>
+      <w:u w:val="none"/>
+    </w:rPr>
+  </w:style>
+  <w:style w:type="character" w:styleId="ListLabel760">
+    <w:name w:val="ListLabel 760"/>
+    <w:qFormat/>
+    <w:rPr>
+      <w:rFonts w:cs="Wingdings"/>
+      <w:u w:val="none"/>
+    </w:rPr>
+  </w:style>
+  <w:style w:type="character" w:styleId="ListLabel761">
+    <w:name w:val="ListLabel 761"/>
+    <w:qFormat/>
+    <w:rPr>
+      <w:rFonts w:cs="OpenSymbol"/>
+      <w:u w:val="none"/>
+    </w:rPr>
+  </w:style>
+  <w:style w:type="character" w:styleId="ListLabel762">
+    <w:name w:val="ListLabel 762"/>
+    <w:qFormat/>
+    <w:rPr>
+      <w:rFonts w:ascii="Times New Roman" w:hAnsi="Times New Roman" w:cs="Symbol"/>
+      <w:u w:val="none"/>
+    </w:rPr>
+  </w:style>
+  <w:style w:type="character" w:styleId="ListLabel763">
+    <w:name w:val="ListLabel 763"/>
+    <w:qFormat/>
+    <w:rPr>
+      <w:rFonts w:ascii="Times New Roman" w:hAnsi="Times New Roman" w:cs="Symbol"/>
+      <w:u w:val="none"/>
+    </w:rPr>
+  </w:style>
+  <w:style w:type="character" w:styleId="ListLabel764">
+    <w:name w:val="ListLabel 764"/>
+    <w:qFormat/>
+    <w:rPr>
+      <w:rFonts w:ascii="Times New Roman" w:hAnsi="Times New Roman" w:cs="Symbol"/>
+      <w:u w:val="none"/>
+    </w:rPr>
+  </w:style>
+  <w:style w:type="character" w:styleId="ListLabel765">
+    <w:name w:val="ListLabel 765"/>
+    <w:qFormat/>
+    <w:rPr>
+      <w:rFonts w:cs="Wingdings"/>
+      <w:u w:val="none"/>
+    </w:rPr>
+  </w:style>
+  <w:style w:type="character" w:styleId="ListLabel766">
+    <w:name w:val="ListLabel 766"/>
+    <w:qFormat/>
+    <w:rPr>
+      <w:rFonts w:cs="Wingdings"/>
+      <w:u w:val="none"/>
+    </w:rPr>
+  </w:style>
+  <w:style w:type="character" w:styleId="ListLabel767">
+    <w:name w:val="ListLabel 767"/>
+    <w:qFormat/>
+    <w:rPr>
+      <w:rFonts w:cs="OpenSymbol"/>
+      <w:u w:val="none"/>
+    </w:rPr>
+  </w:style>
+  <w:style w:type="character" w:styleId="ListLabel768">
+    <w:name w:val="ListLabel 768"/>
+    <w:qFormat/>
+    <w:rPr>
+      <w:rFonts w:cs="Wingdings"/>
+      <w:u w:val="none"/>
+    </w:rPr>
+  </w:style>
+  <w:style w:type="character" w:styleId="ListLabel769">
+    <w:name w:val="ListLabel 769"/>
+    <w:qFormat/>
+    <w:rPr>
+      <w:rFonts w:cs="Wingdings"/>
+      <w:u w:val="none"/>
+    </w:rPr>
+  </w:style>
+  <w:style w:type="character" w:styleId="ListLabel770">
+    <w:name w:val="ListLabel 770"/>
+    <w:qFormat/>
+    <w:rPr>
+      <w:rFonts w:cs="OpenSymbol"/>
+      <w:u w:val="none"/>
+    </w:rPr>
+  </w:style>
+  <w:style w:type="character" w:styleId="ListLabel771">
+    <w:name w:val="ListLabel 771"/>
+    <w:qFormat/>
+    <w:rPr>
+      <w:rFonts w:cs="Wingdings"/>
+      <w:u w:val="none"/>
+    </w:rPr>
+  </w:style>
+  <w:style w:type="character" w:styleId="ListLabel772">
+    <w:name w:val="ListLabel 772"/>
+    <w:qFormat/>
+    <w:rPr>
+      <w:rFonts w:cs="Symbol"/>
+      <w:u w:val="none"/>
+    </w:rPr>
+  </w:style>
+  <w:style w:type="character" w:styleId="ListLabel773">
+    <w:name w:val="ListLabel 773"/>
+    <w:qFormat/>
+    <w:rPr>
+      <w:rFonts w:cs="OpenSymbol"/>
+      <w:u w:val="none"/>
+    </w:rPr>
+  </w:style>
+  <w:style w:type="character" w:styleId="ListLabel774">
+    <w:name w:val="ListLabel 774"/>
+    <w:qFormat/>
+    <w:rPr>
+      <w:rFonts w:cs="Wingdings"/>
+      <w:u w:val="none"/>
+    </w:rPr>
+  </w:style>
+  <w:style w:type="character" w:styleId="ListLabel775">
+    <w:name w:val="ListLabel 775"/>
+    <w:qFormat/>
+    <w:rPr>
+      <w:rFonts w:cs="Wingdings"/>
+      <w:u w:val="none"/>
+    </w:rPr>
+  </w:style>
+  <w:style w:type="character" w:styleId="ListLabel776">
+    <w:name w:val="ListLabel 776"/>
+    <w:qFormat/>
+    <w:rPr>
+      <w:rFonts w:cs="OpenSymbol"/>
+      <w:u w:val="none"/>
+    </w:rPr>
+  </w:style>
+  <w:style w:type="character" w:styleId="ListLabel777">
+    <w:name w:val="ListLabel 777"/>
+    <w:qFormat/>
+    <w:rPr>
+      <w:rFonts w:cs="Wingdings"/>
+      <w:u w:val="none"/>
+    </w:rPr>
+  </w:style>
+  <w:style w:type="character" w:styleId="ListLabel778">
+    <w:name w:val="ListLabel 778"/>
+    <w:qFormat/>
+    <w:rPr>
+      <w:rFonts w:cs="Wingdings"/>
+      <w:u w:val="none"/>
+    </w:rPr>
+  </w:style>
+  <w:style w:type="character" w:styleId="ListLabel779">
+    <w:name w:val="ListLabel 779"/>
+    <w:qFormat/>
+    <w:rPr>
+      <w:rFonts w:cs="OpenSymbol"/>
+      <w:u w:val="none"/>
+    </w:rPr>
+  </w:style>
+  <w:style w:type="character" w:styleId="ListLabel780">
+    <w:name w:val="ListLabel 780"/>
+    <w:qFormat/>
+    <w:rPr>
+      <w:rFonts w:cs="Symbol"/>
+      <w:u w:val="none"/>
+    </w:rPr>
+  </w:style>
+  <w:style w:type="character" w:styleId="ListLabel781">
+    <w:name w:val="ListLabel 781"/>
+    <w:qFormat/>
+    <w:rPr>
+      <w:rFonts w:cs="Wingdings"/>
+      <w:u w:val="none"/>
+    </w:rPr>
+  </w:style>
+  <w:style w:type="character" w:styleId="ListLabel782">
+    <w:name w:val="ListLabel 782"/>
+    <w:qFormat/>
+    <w:rPr>
+      <w:rFonts w:cs="OpenSymbol"/>
+      <w:u w:val="none"/>
+    </w:rPr>
+  </w:style>
+  <w:style w:type="character" w:styleId="ListLabel783">
+    <w:name w:val="ListLabel 783"/>
+    <w:qFormat/>
+    <w:rPr>
+      <w:rFonts w:cs="Wingdings"/>
+      <w:u w:val="none"/>
+    </w:rPr>
+  </w:style>
+  <w:style w:type="character" w:styleId="ListLabel784">
+    <w:name w:val="ListLabel 784"/>
+    <w:qFormat/>
+    <w:rPr>
+      <w:rFonts w:cs="Wingdings"/>
+      <w:u w:val="none"/>
+    </w:rPr>
+  </w:style>
+  <w:style w:type="character" w:styleId="ListLabel785">
+    <w:name w:val="ListLabel 785"/>
+    <w:qFormat/>
+    <w:rPr>
+      <w:rFonts w:cs="OpenSymbol"/>
+      <w:u w:val="none"/>
+    </w:rPr>
+  </w:style>
+  <w:style w:type="character" w:styleId="ListLabel786">
+    <w:name w:val="ListLabel 786"/>
+    <w:qFormat/>
+    <w:rPr>
+      <w:rFonts w:cs="Wingdings"/>
+      <w:u w:val="none"/>
+    </w:rPr>
+  </w:style>
+  <w:style w:type="character" w:styleId="ListLabel787">
+    <w:name w:val="ListLabel 787"/>
+    <w:qFormat/>
+    <w:rPr>
+      <w:rFonts w:cs="Wingdings"/>
+      <w:u w:val="none"/>
+    </w:rPr>
+  </w:style>
+  <w:style w:type="character" w:styleId="ListLabel788">
+    <w:name w:val="ListLabel 788"/>
+    <w:qFormat/>
+    <w:rPr>
+      <w:rFonts w:cs="OpenSymbol"/>
+      <w:u w:val="none"/>
+    </w:rPr>
+  </w:style>
+  <w:style w:type="character" w:styleId="ListLabel789">
+    <w:name w:val="ListLabel 789"/>
+    <w:qFormat/>
+    <w:rPr>
+      <w:rFonts w:ascii="Times New Roman" w:hAnsi="Times New Roman" w:cs="Symbol"/>
+      <w:u w:val="none"/>
+    </w:rPr>
+  </w:style>
+  <w:style w:type="character" w:styleId="ListLabel790">
+    <w:name w:val="ListLabel 790"/>
+    <w:qFormat/>
+    <w:rPr>
+      <w:rFonts w:cs="Wingdings"/>
+      <w:u w:val="none"/>
+    </w:rPr>
+  </w:style>
+  <w:style w:type="character" w:styleId="ListLabel791">
+    <w:name w:val="ListLabel 791"/>
+    <w:qFormat/>
+    <w:rPr>
+      <w:rFonts w:cs="OpenSymbol"/>
+      <w:u w:val="none"/>
+    </w:rPr>
+  </w:style>
+  <w:style w:type="character" w:styleId="ListLabel792">
+    <w:name w:val="ListLabel 792"/>
+    <w:qFormat/>
+    <w:rPr>
+      <w:rFonts w:cs="Wingdings"/>
+      <w:u w:val="none"/>
+    </w:rPr>
+  </w:style>
+  <w:style w:type="character" w:styleId="ListLabel793">
+    <w:name w:val="ListLabel 793"/>
+    <w:qFormat/>
+    <w:rPr>
+      <w:rFonts w:cs="Wingdings"/>
+      <w:u w:val="none"/>
+    </w:rPr>
+  </w:style>
+  <w:style w:type="character" w:styleId="ListLabel794">
+    <w:name w:val="ListLabel 794"/>
+    <w:qFormat/>
+    <w:rPr>
+      <w:rFonts w:cs="OpenSymbol"/>
+      <w:u w:val="none"/>
+    </w:rPr>
+  </w:style>
+  <w:style w:type="character" w:styleId="ListLabel795">
+    <w:name w:val="ListLabel 795"/>
+    <w:qFormat/>
+    <w:rPr>
+      <w:rFonts w:cs="Wingdings"/>
+      <w:u w:val="none"/>
+    </w:rPr>
+  </w:style>
+  <w:style w:type="character" w:styleId="ListLabel796">
+    <w:name w:val="ListLabel 796"/>
+    <w:qFormat/>
+    <w:rPr>
+      <w:rFonts w:cs="Wingdings"/>
+      <w:u w:val="none"/>
+    </w:rPr>
+  </w:style>
+  <w:style w:type="character" w:styleId="ListLabel797">
+    <w:name w:val="ListLabel 797"/>
+    <w:qFormat/>
+    <w:rPr>
+      <w:rFonts w:cs="OpenSymbol"/>
+      <w:u w:val="none"/>
+    </w:rPr>
+  </w:style>
+  <w:style w:type="character" w:styleId="ListLabel798">
+    <w:name w:val="ListLabel 798"/>
+    <w:qFormat/>
+    <w:rPr>
+      <w:rFonts w:ascii="Times New Roman" w:hAnsi="Times New Roman" w:cs="Symbol"/>
+      <w:u w:val="none"/>
+    </w:rPr>
+  </w:style>
+  <w:style w:type="character" w:styleId="ListLabel799">
+    <w:name w:val="ListLabel 799"/>
+    <w:qFormat/>
+    <w:rPr>
+      <w:rFonts w:cs="Wingdings"/>
+      <w:u w:val="none"/>
+    </w:rPr>
+  </w:style>
+  <w:style w:type="character" w:styleId="ListLabel800">
+    <w:name w:val="ListLabel 800"/>
+    <w:qFormat/>
+    <w:rPr>
+      <w:rFonts w:cs="OpenSymbol"/>
+      <w:u w:val="none"/>
+    </w:rPr>
+  </w:style>
+  <w:style w:type="character" w:styleId="ListLabel801">
+    <w:name w:val="ListLabel 801"/>
+    <w:qFormat/>
+    <w:rPr>
+      <w:rFonts w:cs="Wingdings"/>
+      <w:u w:val="none"/>
+    </w:rPr>
+  </w:style>
+  <w:style w:type="character" w:styleId="ListLabel802">
+    <w:name w:val="ListLabel 802"/>
+    <w:qFormat/>
+    <w:rPr>
+      <w:rFonts w:cs="Wingdings"/>
+      <w:u w:val="none"/>
+    </w:rPr>
+  </w:style>
+  <w:style w:type="character" w:styleId="ListLabel803">
+    <w:name w:val="ListLabel 803"/>
+    <w:qFormat/>
+    <w:rPr>
+      <w:rFonts w:cs="OpenSymbol"/>
+      <w:u w:val="none"/>
+    </w:rPr>
+  </w:style>
+  <w:style w:type="character" w:styleId="ListLabel804">
+    <w:name w:val="ListLabel 804"/>
+    <w:qFormat/>
+    <w:rPr>
+      <w:rFonts w:cs="Wingdings"/>
+      <w:u w:val="none"/>
+    </w:rPr>
+  </w:style>
+  <w:style w:type="character" w:styleId="ListLabel805">
+    <w:name w:val="ListLabel 805"/>
+    <w:qFormat/>
+    <w:rPr>
+      <w:rFonts w:cs="Wingdings"/>
+      <w:u w:val="none"/>
+    </w:rPr>
+  </w:style>
+  <w:style w:type="character" w:styleId="ListLabel806">
+    <w:name w:val="ListLabel 806"/>
+    <w:qFormat/>
+    <w:rPr>
+      <w:rFonts w:cs="OpenSymbol"/>
+      <w:u w:val="none"/>
+    </w:rPr>
+  </w:style>
+  <w:style w:type="character" w:styleId="ListLabel807">
+    <w:name w:val="ListLabel 807"/>
+    <w:qFormat/>
+    <w:rPr>
+      <w:rFonts w:ascii="Times New Roman" w:hAnsi="Times New Roman" w:cs="Symbol"/>
+      <w:u w:val="none"/>
+    </w:rPr>
+  </w:style>
+  <w:style w:type="character" w:styleId="ListLabel808">
+    <w:name w:val="ListLabel 808"/>
+    <w:qFormat/>
+    <w:rPr>
+      <w:rFonts w:cs="Wingdings"/>
+      <w:u w:val="none"/>
+    </w:rPr>
+  </w:style>
+  <w:style w:type="character" w:styleId="ListLabel809">
+    <w:name w:val="ListLabel 809"/>
+    <w:qFormat/>
+    <w:rPr>
+      <w:rFonts w:cs="OpenSymbol"/>
+      <w:u w:val="none"/>
+    </w:rPr>
+  </w:style>
+  <w:style w:type="character" w:styleId="ListLabel810">
+    <w:name w:val="ListLabel 810"/>
+    <w:qFormat/>
+    <w:rPr>
+      <w:rFonts w:cs="Wingdings"/>
+      <w:u w:val="none"/>
+    </w:rPr>
+  </w:style>
+  <w:style w:type="character" w:styleId="ListLabel811">
+    <w:name w:val="ListLabel 811"/>
+    <w:qFormat/>
+    <w:rPr>
+      <w:rFonts w:cs="Wingdings"/>
+      <w:u w:val="none"/>
+    </w:rPr>
+  </w:style>
+  <w:style w:type="character" w:styleId="ListLabel812">
+    <w:name w:val="ListLabel 812"/>
+    <w:qFormat/>
+    <w:rPr>
+      <w:rFonts w:cs="OpenSymbol"/>
+      <w:u w:val="none"/>
+    </w:rPr>
+  </w:style>
+  <w:style w:type="character" w:styleId="ListLabel813">
+    <w:name w:val="ListLabel 813"/>
+    <w:qFormat/>
+    <w:rPr>
+      <w:rFonts w:cs="Wingdings"/>
+      <w:u w:val="none"/>
+    </w:rPr>
+  </w:style>
+  <w:style w:type="character" w:styleId="ListLabel814">
+    <w:name w:val="ListLabel 814"/>
+    <w:qFormat/>
+    <w:rPr>
+      <w:rFonts w:cs="Wingdings"/>
+      <w:u w:val="none"/>
+    </w:rPr>
+  </w:style>
+  <w:style w:type="character" w:styleId="ListLabel815">
+    <w:name w:val="ListLabel 815"/>
+    <w:qFormat/>
+    <w:rPr>
+      <w:rFonts w:cs="OpenSymbol"/>
+      <w:u w:val="none"/>
+    </w:rPr>
+  </w:style>
+  <w:style w:type="character" w:styleId="ListLabel816">
+    <w:name w:val="ListLabel 816"/>
+    <w:qFormat/>
+    <w:rPr>
+      <w:rFonts w:ascii="Times New Roman" w:hAnsi="Times New Roman" w:cs="Symbol"/>
+      <w:u w:val="none"/>
+    </w:rPr>
+  </w:style>
+  <w:style w:type="character" w:styleId="ListLabel817">
+    <w:name w:val="ListLabel 817"/>
+    <w:qFormat/>
+    <w:rPr>
+      <w:rFonts w:cs="Wingdings"/>
+      <w:u w:val="none"/>
+    </w:rPr>
+  </w:style>
+  <w:style w:type="character" w:styleId="ListLabel818">
+    <w:name w:val="ListLabel 818"/>
+    <w:qFormat/>
+    <w:rPr>
+      <w:rFonts w:cs="OpenSymbol"/>
+      <w:u w:val="none"/>
+    </w:rPr>
+  </w:style>
+  <w:style w:type="character" w:styleId="ListLabel819">
+    <w:name w:val="ListLabel 819"/>
+    <w:qFormat/>
+    <w:rPr>
+      <w:rFonts w:cs="Wingdings"/>
+      <w:u w:val="none"/>
+    </w:rPr>
+  </w:style>
+  <w:style w:type="character" w:styleId="ListLabel820">
+    <w:name w:val="ListLabel 820"/>
+    <w:qFormat/>
+    <w:rPr>
+      <w:rFonts w:cs="Wingdings"/>
+      <w:u w:val="none"/>
+    </w:rPr>
+  </w:style>
+  <w:style w:type="character" w:styleId="ListLabel821">
+    <w:name w:val="ListLabel 821"/>
+    <w:qFormat/>
+    <w:rPr>
+      <w:rFonts w:cs="OpenSymbol"/>
+      <w:u w:val="none"/>
+    </w:rPr>
+  </w:style>
+  <w:style w:type="character" w:styleId="ListLabel822">
+    <w:name w:val="ListLabel 822"/>
+    <w:qFormat/>
+    <w:rPr>
+      <w:rFonts w:cs="Wingdings"/>
+      <w:u w:val="none"/>
+    </w:rPr>
+  </w:style>
+  <w:style w:type="character" w:styleId="ListLabel823">
+    <w:name w:val="ListLabel 823"/>
+    <w:qFormat/>
+    <w:rPr>
+      <w:rFonts w:cs="Wingdings"/>
+      <w:u w:val="none"/>
+    </w:rPr>
+  </w:style>
+  <w:style w:type="character" w:styleId="ListLabel824">
+    <w:name w:val="ListLabel 824"/>
+    <w:qFormat/>
+    <w:rPr>
+      <w:rFonts w:cs="OpenSymbol"/>
+      <w:u w:val="none"/>
+    </w:rPr>
+  </w:style>
+  <w:style w:type="character" w:styleId="ListLabel825">
+    <w:name w:val="ListLabel 825"/>
+    <w:qFormat/>
+    <w:rPr>
+      <w:rFonts w:ascii="Times New Roman" w:hAnsi="Times New Roman" w:cs="Symbol"/>
+      <w:u w:val="none"/>
+    </w:rPr>
+  </w:style>
+  <w:style w:type="character" w:styleId="ListLabel826">
+    <w:name w:val="ListLabel 826"/>
+    <w:qFormat/>
+    <w:rPr>
+      <w:rFonts w:ascii="Times New Roman" w:hAnsi="Times New Roman" w:cs="Symbol"/>
+      <w:u w:val="none"/>
+    </w:rPr>
+  </w:style>
+  <w:style w:type="character" w:styleId="ListLabel827">
+    <w:name w:val="ListLabel 827"/>
+    <w:qFormat/>
+    <w:rPr>
+      <w:rFonts w:cs="OpenSymbol"/>
+      <w:u w:val="none"/>
+    </w:rPr>
+  </w:style>
+  <w:style w:type="character" w:styleId="ListLabel828">
+    <w:name w:val="ListLabel 828"/>
+    <w:qFormat/>
+    <w:rPr>
+      <w:rFonts w:cs="Wingdings"/>
+      <w:u w:val="none"/>
+    </w:rPr>
+  </w:style>
+  <w:style w:type="character" w:styleId="ListLabel829">
+    <w:name w:val="ListLabel 829"/>
+    <w:qFormat/>
+    <w:rPr>
+      <w:rFonts w:cs="Wingdings"/>
+      <w:u w:val="none"/>
+    </w:rPr>
+  </w:style>
+  <w:style w:type="character" w:styleId="ListLabel830">
+    <w:name w:val="ListLabel 830"/>
+    <w:qFormat/>
+    <w:rPr>
+      <w:rFonts w:cs="OpenSymbol"/>
+      <w:u w:val="none"/>
+    </w:rPr>
+  </w:style>
+  <w:style w:type="character" w:styleId="ListLabel831">
+    <w:name w:val="ListLabel 831"/>
+    <w:qFormat/>
+    <w:rPr>
+      <w:rFonts w:cs="Wingdings"/>
+      <w:u w:val="none"/>
+    </w:rPr>
+  </w:style>
+  <w:style w:type="character" w:styleId="ListLabel832">
+    <w:name w:val="ListLabel 832"/>
+    <w:qFormat/>
+    <w:rPr>
+      <w:rFonts w:cs="Wingdings"/>
+      <w:u w:val="none"/>
+    </w:rPr>
+  </w:style>
+  <w:style w:type="character" w:styleId="ListLabel833">
+    <w:name w:val="ListLabel 833"/>
+    <w:qFormat/>
+    <w:rPr>
+      <w:rFonts w:cs="OpenSymbol"/>
+      <w:u w:val="none"/>
+    </w:rPr>
+  </w:style>
+  <w:style w:type="character" w:styleId="ListLabel834">
+    <w:name w:val="ListLabel 834"/>
+    <w:qFormat/>
+    <w:rPr>
+      <w:rFonts w:ascii="Times New Roman" w:hAnsi="Times New Roman" w:cs="Symbol"/>
+      <w:u w:val="none"/>
+    </w:rPr>
+  </w:style>
+  <w:style w:type="character" w:styleId="ListLabel835">
+    <w:name w:val="ListLabel 835"/>
+    <w:qFormat/>
+    <w:rPr>
+      <w:rFonts w:cs="Wingdings"/>
+      <w:u w:val="none"/>
+    </w:rPr>
+  </w:style>
+  <w:style w:type="character" w:styleId="ListLabel836">
+    <w:name w:val="ListLabel 836"/>
+    <w:qFormat/>
+    <w:rPr>
+      <w:rFonts w:cs="OpenSymbol"/>
+      <w:u w:val="none"/>
+    </w:rPr>
+  </w:style>
+  <w:style w:type="character" w:styleId="ListLabel837">
+    <w:name w:val="ListLabel 837"/>
+    <w:qFormat/>
+    <w:rPr>
+      <w:rFonts w:cs="Wingdings"/>
+      <w:u w:val="none"/>
+    </w:rPr>
+  </w:style>
+  <w:style w:type="character" w:styleId="ListLabel838">
+    <w:name w:val="ListLabel 838"/>
+    <w:qFormat/>
+    <w:rPr>
+      <w:rFonts w:cs="Wingdings"/>
+      <w:u w:val="none"/>
+    </w:rPr>
+  </w:style>
+  <w:style w:type="character" w:styleId="ListLabel839">
+    <w:name w:val="ListLabel 839"/>
+    <w:qFormat/>
+    <w:rPr>
+      <w:rFonts w:cs="OpenSymbol"/>
+      <w:u w:val="none"/>
+    </w:rPr>
+  </w:style>
+  <w:style w:type="character" w:styleId="ListLabel840">
+    <w:name w:val="ListLabel 840"/>
+    <w:qFormat/>
+    <w:rPr>
+      <w:rFonts w:cs="Wingdings"/>
+      <w:u w:val="none"/>
+    </w:rPr>
+  </w:style>
+  <w:style w:type="character" w:styleId="ListLabel841">
+    <w:name w:val="ListLabel 841"/>
+    <w:qFormat/>
+    <w:rPr>
+      <w:rFonts w:cs="Wingdings"/>
+      <w:u w:val="none"/>
+    </w:rPr>
+  </w:style>
+  <w:style w:type="character" w:styleId="ListLabel842">
+    <w:name w:val="ListLabel 842"/>
+    <w:qFormat/>
+    <w:rPr>
+      <w:rFonts w:cs="OpenSymbol"/>
+      <w:u w:val="none"/>
+    </w:rPr>
+  </w:style>
+  <w:style w:type="character" w:styleId="ListLabel843">
+    <w:name w:val="ListLabel 843"/>
+    <w:qFormat/>
+    <w:rPr>
+      <w:rFonts w:ascii="Times New Roman" w:hAnsi="Times New Roman" w:cs="Symbol"/>
+      <w:u w:val="none"/>
+    </w:rPr>
+  </w:style>
+  <w:style w:type="character" w:styleId="ListLabel844">
+    <w:name w:val="ListLabel 844"/>
+    <w:qFormat/>
+    <w:rPr>
+      <w:rFonts w:cs="Wingdings"/>
+      <w:u w:val="none"/>
+    </w:rPr>
+  </w:style>
+  <w:style w:type="character" w:styleId="ListLabel845">
+    <w:name w:val="ListLabel 845"/>
+    <w:qFormat/>
+    <w:rPr>
+      <w:rFonts w:cs="OpenSymbol"/>
+      <w:u w:val="none"/>
+    </w:rPr>
+  </w:style>
+  <w:style w:type="character" w:styleId="ListLabel846">
+    <w:name w:val="ListLabel 846"/>
+    <w:qFormat/>
+    <w:rPr>
+      <w:rFonts w:cs="Wingdings"/>
+      <w:u w:val="none"/>
+    </w:rPr>
+  </w:style>
+  <w:style w:type="character" w:styleId="ListLabel847">
+    <w:name w:val="ListLabel 847"/>
+    <w:qFormat/>
+    <w:rPr>
+      <w:rFonts w:cs="Wingdings"/>
+      <w:u w:val="none"/>
+    </w:rPr>
+  </w:style>
+  <w:style w:type="character" w:styleId="ListLabel848">
+    <w:name w:val="ListLabel 848"/>
+    <w:qFormat/>
+    <w:rPr>
+      <w:rFonts w:cs="OpenSymbol"/>
+      <w:u w:val="none"/>
+    </w:rPr>
+  </w:style>
+  <w:style w:type="character" w:styleId="ListLabel849">
+    <w:name w:val="ListLabel 849"/>
+    <w:qFormat/>
+    <w:rPr>
+      <w:rFonts w:cs="Wingdings"/>
+      <w:u w:val="none"/>
+    </w:rPr>
+  </w:style>
+  <w:style w:type="character" w:styleId="ListLabel850">
+    <w:name w:val="ListLabel 850"/>
+    <w:qFormat/>
+    <w:rPr>
+      <w:rFonts w:cs="Wingdings"/>
+      <w:u w:val="none"/>
+    </w:rPr>
+  </w:style>
+  <w:style w:type="character" w:styleId="ListLabel851">
+    <w:name w:val="ListLabel 851"/>
+    <w:qFormat/>
+    <w:rPr>
+      <w:rFonts w:cs="OpenSymbol"/>
+      <w:u w:val="none"/>
+    </w:rPr>
+  </w:style>
+  <w:style w:type="character" w:styleId="ListLabel852">
+    <w:name w:val="ListLabel 852"/>
+    <w:qFormat/>
+    <w:rPr>
+      <w:rFonts w:ascii="Times New Roman" w:hAnsi="Times New Roman" w:cs="Symbol"/>
+      <w:u w:val="none"/>
+    </w:rPr>
+  </w:style>
+  <w:style w:type="character" w:styleId="ListLabel853">
+    <w:name w:val="ListLabel 853"/>
+    <w:qFormat/>
+    <w:rPr>
+      <w:rFonts w:cs="Wingdings"/>
+      <w:u w:val="none"/>
+    </w:rPr>
+  </w:style>
+  <w:style w:type="character" w:styleId="ListLabel854">
+    <w:name w:val="ListLabel 854"/>
+    <w:qFormat/>
+    <w:rPr>
+      <w:rFonts w:cs="OpenSymbol"/>
+      <w:u w:val="none"/>
+    </w:rPr>
+  </w:style>
+  <w:style w:type="character" w:styleId="ListLabel855">
+    <w:name w:val="ListLabel 855"/>
+    <w:qFormat/>
+    <w:rPr>
+      <w:rFonts w:cs="Wingdings"/>
+      <w:u w:val="none"/>
+    </w:rPr>
+  </w:style>
+  <w:style w:type="character" w:styleId="ListLabel856">
+    <w:name w:val="ListLabel 856"/>
+    <w:qFormat/>
+    <w:rPr>
+      <w:rFonts w:cs="Wingdings"/>
+      <w:u w:val="none"/>
+    </w:rPr>
+  </w:style>
+  <w:style w:type="character" w:styleId="ListLabel857">
+    <w:name w:val="ListLabel 857"/>
+    <w:qFormat/>
+    <w:rPr>
+      <w:rFonts w:cs="OpenSymbol"/>
+      <w:u w:val="none"/>
+    </w:rPr>
+  </w:style>
+  <w:style w:type="character" w:styleId="ListLabel858">
+    <w:name w:val="ListLabel 858"/>
+    <w:qFormat/>
+    <w:rPr>
+      <w:rFonts w:cs="Wingdings"/>
+      <w:u w:val="none"/>
+    </w:rPr>
+  </w:style>
+  <w:style w:type="character" w:styleId="ListLabel859">
+    <w:name w:val="ListLabel 859"/>
+    <w:qFormat/>
+    <w:rPr>
+      <w:rFonts w:cs="Wingdings"/>
+      <w:u w:val="none"/>
+    </w:rPr>
+  </w:style>
+  <w:style w:type="character" w:styleId="ListLabel860">
+    <w:name w:val="ListLabel 860"/>
+    <w:qFormat/>
+    <w:rPr>
+      <w:rFonts w:cs="OpenSymbol"/>
+      <w:u w:val="none"/>
+    </w:rPr>
+  </w:style>
+  <w:style w:type="character" w:styleId="ListLabel861">
+    <w:name w:val="ListLabel 861"/>
+    <w:qFormat/>
+    <w:rPr>
+      <w:rFonts w:ascii="Times New Roman" w:hAnsi="Times New Roman"/>
+      <w:u w:val="none"/>
+    </w:rPr>
+  </w:style>
+  <w:style w:type="character" w:styleId="ListLabel862">
+    <w:name w:val="ListLabel 862"/>
+    <w:qFormat/>
+    <w:rPr>
+      <w:u w:val="none"/>
+    </w:rPr>
+  </w:style>
+  <w:style w:type="character" w:styleId="ListLabel863">
+    <w:name w:val="ListLabel 863"/>
+    <w:qFormat/>
+    <w:rPr>
+      <w:u w:val="none"/>
+    </w:rPr>
+  </w:style>
+  <w:style w:type="character" w:styleId="ListLabel864">
+    <w:name w:val="ListLabel 864"/>
+    <w:qFormat/>
+    <w:rPr>
+      <w:u w:val="none"/>
+    </w:rPr>
+  </w:style>
+  <w:style w:type="character" w:styleId="ListLabel865">
+    <w:name w:val="ListLabel 865"/>
+    <w:qFormat/>
+    <w:rPr>
+      <w:u w:val="none"/>
+    </w:rPr>
+  </w:style>
+  <w:style w:type="character" w:styleId="ListLabel866">
+    <w:name w:val="ListLabel 866"/>
+    <w:qFormat/>
+    <w:rPr>
+      <w:u w:val="none"/>
+    </w:rPr>
+  </w:style>
+  <w:style w:type="character" w:styleId="ListLabel867">
+    <w:name w:val="ListLabel 867"/>
+    <w:qFormat/>
+    <w:rPr>
+      <w:u w:val="none"/>
+    </w:rPr>
+  </w:style>
+  <w:style w:type="character" w:styleId="ListLabel868">
+    <w:name w:val="ListLabel 868"/>
+    <w:qFormat/>
+    <w:rPr>
+      <w:u w:val="none"/>
+    </w:rPr>
+  </w:style>
+  <w:style w:type="character" w:styleId="ListLabel869">
+    <w:name w:val="ListLabel 869"/>
+    <w:qFormat/>
+    <w:rPr>
+      <w:u w:val="none"/>
+    </w:rPr>
+  </w:style>
+  <w:style w:type="character" w:styleId="ListLabel870">
+    <w:name w:val="ListLabel 870"/>
+    <w:qFormat/>
+    <w:rPr>
+      <w:u w:val="none"/>
+    </w:rPr>
+  </w:style>
+  <w:style w:type="character" w:styleId="ListLabel871">
+    <w:name w:val="ListLabel 871"/>
+    <w:qFormat/>
+    <w:rPr>
+      <w:u w:val="none"/>
+    </w:rPr>
+  </w:style>
+  <w:style w:type="character" w:styleId="ListLabel872">
+    <w:name w:val="ListLabel 872"/>
+    <w:qFormat/>
+    <w:rPr>
+      <w:u w:val="none"/>
+    </w:rPr>
+  </w:style>
+  <w:style w:type="character" w:styleId="ListLabel873">
+    <w:name w:val="ListLabel 873"/>
+    <w:qFormat/>
+    <w:rPr>
+      <w:u w:val="none"/>
+    </w:rPr>
+  </w:style>
+  <w:style w:type="character" w:styleId="ListLabel874">
+    <w:name w:val="ListLabel 874"/>
+    <w:qFormat/>
+    <w:rPr>
+      <w:u w:val="none"/>
+    </w:rPr>
+  </w:style>
+  <w:style w:type="character" w:styleId="ListLabel875">
+    <w:name w:val="ListLabel 875"/>
+    <w:qFormat/>
+    <w:rPr>
+      <w:u w:val="none"/>
+    </w:rPr>
+  </w:style>
+  <w:style w:type="character" w:styleId="ListLabel876">
+    <w:name w:val="ListLabel 876"/>
+    <w:qFormat/>
+    <w:rPr>
+      <w:u w:val="none"/>
+    </w:rPr>
+  </w:style>
+  <w:style w:type="character" w:styleId="ListLabel877">
+    <w:name w:val="ListLabel 877"/>
+    <w:qFormat/>
+    <w:rPr>
+      <w:u w:val="none"/>
+    </w:rPr>
+  </w:style>
+  <w:style w:type="character" w:styleId="ListLabel878">
+    <w:name w:val="ListLabel 878"/>
+    <w:qFormat/>
+    <w:rPr>
+      <w:u w:val="none"/>
+    </w:rPr>
+  </w:style>
+  <w:style w:type="character" w:styleId="ListLabel879">
+    <w:name w:val="ListLabel 879"/>
     <w:qFormat/>
     <w:rPr>
       <w:rFonts w:eastAsia="Nunito"/>

</xml_diff>